<commit_message>
Add code to writeup Create PDF
</commit_message>
<xml_diff>
--- a/Lab2/Writeup.docx
+++ b/Lab2/Writeup.docx
@@ -1,6 +1,6 @@
 
 <file path=word/document.xml><?xml version="1.0" encoding="utf-8"?>
-<w:document xmlns:o="urn:schemas-microsoft-com:office:office" xmlns:r="http://schemas.openxmlformats.org/officeDocument/2006/relationships" xmlns:v="urn:schemas-microsoft-com:vml" xmlns:w="http://schemas.openxmlformats.org/wordprocessingml/2006/main" xmlns:w10="urn:schemas-microsoft-com:office:word" xmlns:wp="http://schemas.openxmlformats.org/drawingml/2006/wordprocessingDrawing" xmlns:wps="http://schemas.microsoft.com/office/word/2010/wordprocessingShape" xmlns:wpg="http://schemas.microsoft.com/office/word/2010/wordprocessingGroup" xmlns:mc="http://schemas.openxmlformats.org/markup-compatibility/2006" xmlns:wp14="http://schemas.microsoft.com/office/word/2010/wordprocessingDrawing" xmlns:w14="http://schemas.microsoft.com/office/word/2010/wordml" mc:Ignorable="w14 wp14">
+<w:document xmlns:wpc="http://schemas.microsoft.com/office/word/2010/wordprocessingCanvas" xmlns:cx="http://schemas.microsoft.com/office/drawing/2014/chartex" xmlns:cx1="http://schemas.microsoft.com/office/drawing/2015/9/8/chartex" xmlns:cx2="http://schemas.microsoft.com/office/drawing/2015/10/21/chartex" xmlns:cx3="http://schemas.microsoft.com/office/drawing/2016/5/9/chartex" xmlns:cx4="http://schemas.microsoft.com/office/drawing/2016/5/10/chartex" xmlns:cx5="http://schemas.microsoft.com/office/drawing/2016/5/11/chartex" xmlns:cx6="http://schemas.microsoft.com/office/drawing/2016/5/12/chartex" xmlns:cx7="http://schemas.microsoft.com/office/drawing/2016/5/13/chartex" xmlns:cx8="http://schemas.microsoft.com/office/drawing/2016/5/14/chartex" xmlns:mc="http://schemas.openxmlformats.org/markup-compatibility/2006" xmlns:aink="http://schemas.microsoft.com/office/drawing/2016/ink" xmlns:am3d="http://schemas.microsoft.com/office/drawing/2017/model3d" xmlns:o="urn:schemas-microsoft-com:office:office" xmlns:r="http://schemas.openxmlformats.org/officeDocument/2006/relationships" xmlns:m="http://schemas.openxmlformats.org/officeDocument/2006/math" xmlns:v="urn:schemas-microsoft-com:vml" xmlns:wp14="http://schemas.microsoft.com/office/word/2010/wordprocessingDrawing" xmlns:wp="http://schemas.openxmlformats.org/drawingml/2006/wordprocessingDrawing" xmlns:w10="urn:schemas-microsoft-com:office:word" xmlns:w="http://schemas.openxmlformats.org/wordprocessingml/2006/main" xmlns:w14="http://schemas.microsoft.com/office/word/2010/wordml" xmlns:w15="http://schemas.microsoft.com/office/word/2012/wordml" xmlns:w16cid="http://schemas.microsoft.com/office/word/2016/wordml/cid" xmlns:w16se="http://schemas.microsoft.com/office/word/2015/wordml/symex" xmlns:wpg="http://schemas.microsoft.com/office/word/2010/wordprocessingGroup" xmlns:wpi="http://schemas.microsoft.com/office/word/2010/wordprocessingInk" xmlns:wne="http://schemas.microsoft.com/office/word/2006/wordml" xmlns:wps="http://schemas.microsoft.com/office/word/2010/wordprocessingShape" mc:Ignorable="w14 w15 w16se w16cid wp14">
   <w:body>
     <w:p>
       <w:pPr>
@@ -9,13 +9,15 @@
           <w:ilvl w:val="0"/>
           <w:numId w:val="1"/>
         </w:numPr>
-        <w:rPr/>
-      </w:pPr>
-      <w:r>
+      </w:pPr>
+      <w:r>
+        <w:rPr>
+          <w:noProof/>
+        </w:rPr>
         <mc:AlternateContent>
           <mc:Choice Requires="wps">
             <w:drawing>
-              <wp:anchor behindDoc="0" distT="45720" distB="45720" distL="114300" distR="114300" simplePos="0" locked="0" layoutInCell="1" allowOverlap="1" relativeHeight="2" wp14:anchorId="54A53486">
+              <wp:anchor distT="45720" distB="45720" distL="114300" distR="114300" simplePos="0" relativeHeight="2" behindDoc="0" locked="0" layoutInCell="1" allowOverlap="1" wp14:anchorId="43014AEC" wp14:editId="23A41F59">
                 <wp:simplePos x="0" y="0"/>
                 <wp:positionH relativeFrom="column">
                   <wp:posOffset>722630</wp:posOffset>
@@ -27,6 +29,7 @@
                 <wp:effectExtent l="0" t="0" r="3810" b="0"/>
                 <wp:wrapSquare wrapText="bothSides"/>
                 <wp:docPr id="1" name="Text Box 2"/>
+                <wp:cNvGraphicFramePr/>
                 <a:graphic xmlns:a="http://schemas.openxmlformats.org/drawingml/2006/main">
                   <a:graphicData uri="http://schemas.microsoft.com/office/word/2010/wordprocessingShape">
                     <wps:wsp>
@@ -40,16 +43,22 @@
                           <a:avLst/>
                         </a:prstGeom>
                         <a:solidFill>
-                          <a:srgbClr val="ffffff"/>
+                          <a:srgbClr val="FFFFFF"/>
                         </a:solidFill>
                         <a:ln w="9360">
                           <a:noFill/>
                         </a:ln>
                       </wps:spPr>
                       <wps:style>
-                        <a:lnRef idx="0"/>
-                        <a:fillRef idx="0"/>
-                        <a:effectRef idx="0"/>
+                        <a:lnRef idx="0">
+                          <a:scrgbClr r="0" g="0" b="0"/>
+                        </a:lnRef>
+                        <a:fillRef idx="0">
+                          <a:scrgbClr r="0" g="0" b="0"/>
+                        </a:fillRef>
+                        <a:effectRef idx="0">
+                          <a:scrgbClr r="0" g="0" b="0"/>
+                        </a:effectRef>
                         <a:fontRef idx="minor"/>
                       </wps:style>
                       <wps:txbx>
@@ -57,17 +66,25 @@
                           <w:p>
                             <w:pPr>
                               <w:pStyle w:val="FrameContents"/>
-                              <w:spacing w:before="0" w:after="160"/>
-                              <w:rPr>
-                                <w:color w:val="auto"/>
-                              </w:rPr>
                             </w:pPr>
+                            <w:proofErr w:type="spellStart"/>
                             <w:r>
                               <w:rPr>
                                 <w:rFonts w:ascii="Consolas" w:hAnsi="Consolas"/>
-                                <w:color w:val="auto"/>
                               </w:rPr>
-                              <w:t>sparki.moveForward();</w:t>
+                              <w:t>sparki.moveForward</w:t>
+                            </w:r>
+                            <w:proofErr w:type="spellEnd"/>
+                            <w:r>
+                              <w:rPr>
+                                <w:rFonts w:ascii="Consolas" w:hAnsi="Consolas"/>
+                              </w:rPr>
+                              <w:t>();</w:t>
+                            </w:r>
+                            <w:r>
+                              <w:rPr>
+                                <w:rFonts w:ascii="Consolas" w:hAnsi="Consolas"/>
+                              </w:rPr>
                               <w:br/>
                               <w:t>delay(100);</w:t>
                             </w:r>
@@ -88,69 +105,58 @@
           </mc:Choice>
           <mc:Fallback>
             <w:pict>
-              <v:rect id="shape_0" ID="Text Box 2" fillcolor="white" stroked="f" style="position:absolute;margin-left:56.9pt;margin-top:21.85pt;width:187.1pt;height:35.95pt" wp14:anchorId="54A53486">
-                <w10:wrap type="square"/>
-                <v:fill o:detectmouseclick="t" type="solid" color2="black"/>
-                <v:stroke color="#3465a4" weight="9360" joinstyle="miter" endcap="flat"/>
+              <v:rect w14:anchorId="43014AEC" id="Text Box 2" o:spid="_x0000_s1026" style="position:absolute;left:0;text-align:left;margin-left:56.9pt;margin-top:21.85pt;width:187.2pt;height:36.05pt;z-index:2;visibility:visible;mso-wrap-style:square;mso-width-percent:400;mso-wrap-distance-left:9pt;mso-wrap-distance-top:3.6pt;mso-wrap-distance-right:9pt;mso-wrap-distance-bottom:3.6pt;mso-position-horizontal:absolute;mso-position-horizontal-relative:text;mso-position-vertical:absolute;mso-position-vertical-relative:text;mso-width-percent:400;mso-width-relative:margin;v-text-anchor:top" o:gfxdata="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" stroked="f" strokeweight=".26mm">
                 <v:textbox>
                   <w:txbxContent>
                     <w:p>
                       <w:pPr>
                         <w:pStyle w:val="FrameContents"/>
-                        <w:spacing w:before="0" w:after="160"/>
-                        <w:rPr>
-                          <w:color w:val="auto"/>
-                        </w:rPr>
                       </w:pPr>
+                      <w:proofErr w:type="spellStart"/>
                       <w:r>
                         <w:rPr>
                           <w:rFonts w:ascii="Consolas" w:hAnsi="Consolas"/>
-                          <w:color w:val="auto"/>
                         </w:rPr>
-                        <w:t>sparki.moveForward();</w:t>
+                        <w:t>sparki.moveForward</w:t>
+                      </w:r>
+                      <w:proofErr w:type="spellEnd"/>
+                      <w:r>
+                        <w:rPr>
+                          <w:rFonts w:ascii="Consolas" w:hAnsi="Consolas"/>
+                        </w:rPr>
+                        <w:t>();</w:t>
+                      </w:r>
+                      <w:r>
+                        <w:rPr>
+                          <w:rFonts w:ascii="Consolas" w:hAnsi="Consolas"/>
+                        </w:rPr>
                         <w:br/>
                         <w:t>delay(100);</w:t>
                       </w:r>
                     </w:p>
                   </w:txbxContent>
                 </v:textbox>
+                <w10:wrap type="square"/>
               </v:rect>
             </w:pict>
           </mc:Fallback>
         </mc:AlternateContent>
       </w:r>
       <w:r>
-        <w:rPr/>
         <w:t>The robot continues its last movement command for the specified time.  For example:</w:t>
       </w:r>
     </w:p>
-    <w:p>
-      <w:pPr>
-        <w:pStyle w:val="Normal"/>
-        <w:rPr/>
-      </w:pPr>
-      <w:r>
-        <w:rPr/>
-      </w:r>
-    </w:p>
-    <w:p>
-      <w:pPr>
-        <w:pStyle w:val="Normal"/>
-        <w:ind w:left="1080" w:hanging="0"/>
-        <w:rPr/>
-      </w:pPr>
-      <w:r>
-        <w:rPr/>
-      </w:r>
-    </w:p>
-    <w:p>
-      <w:pPr>
-        <w:pStyle w:val="Normal"/>
-        <w:ind w:left="1080" w:hanging="0"/>
-        <w:rPr/>
-      </w:pPr>
-      <w:r>
-        <w:rPr/>
+    <w:p/>
+    <w:p>
+      <w:pPr>
+        <w:ind w:left="1080"/>
+      </w:pPr>
+    </w:p>
+    <w:p>
+      <w:pPr>
+        <w:ind w:left="1080"/>
+      </w:pPr>
+      <w:r>
         <w:t>will move the robot forward for .1 seconds then continue code execution.</w:t>
       </w:r>
     </w:p>
@@ -161,11 +167,28 @@
           <w:ilvl w:val="0"/>
           <w:numId w:val="1"/>
         </w:numPr>
-        <w:rPr/>
-      </w:pPr>
-      <w:r>
-        <w:rPr/>
-        <w:t>If the loop call takes longer than 100 ms, then the calculated distance will drift over time.  We are using a precalculated speed to determine Sparki’s position over time.  If the time is not perfectly accurate then the calculated location will not be accurate.</w:t>
+      </w:pPr>
+      <w:r>
+        <w:t xml:space="preserve">If the loop call takes longer than 100 </w:t>
+      </w:r>
+      <w:proofErr w:type="spellStart"/>
+      <w:r>
+        <w:t>ms</w:t>
+      </w:r>
+      <w:proofErr w:type="spellEnd"/>
+      <w:r>
+        <w:t xml:space="preserve">, then the </w:t>
+      </w:r>
+      <w:r>
+        <w:t xml:space="preserve">calculated distance will drift over time.  We are using a precalculated speed to determine </w:t>
+      </w:r>
+      <w:proofErr w:type="spellStart"/>
+      <w:r>
+        <w:t>Sparki’s</w:t>
+      </w:r>
+      <w:proofErr w:type="spellEnd"/>
+      <w:r>
+        <w:t xml:space="preserve"> position over time.  If the time is not perfectly accurate then the calculated location will not be accurate.</w:t>
       </w:r>
     </w:p>
     <w:p>
@@ -175,18 +198,13 @@
           <w:ilvl w:val="0"/>
           <w:numId w:val="1"/>
         </w:numPr>
-        <w:rPr/>
-      </w:pPr>
-      <w:r>
-        <w:rPr/>
-        <w:t xml:space="preserve"> </w:t>
-      </w:r>
-      <w:r>
-        <w:rPr/>
-        <w:t>We calculated an average speed of 0.027845 m/s during the 30cm test.</w:t>
-      </w:r>
-      <w:bookmarkStart w:id="0" w:name="_GoBack"/>
-      <w:bookmarkEnd w:id="0"/>
+      </w:pPr>
+      <w:r>
+        <w:t xml:space="preserve"> We calculated an average speed of 0.027845 m/</w:t>
+      </w:r>
+      <w:r>
+        <w:t>s during the 30cm test.</w:t>
+      </w:r>
     </w:p>
     <w:p>
       <w:pPr>
@@ -195,11 +213,17 @@
           <w:ilvl w:val="0"/>
           <w:numId w:val="1"/>
         </w:numPr>
-        <w:rPr/>
-      </w:pPr>
-      <w:r>
-        <w:rPr/>
-        <w:t>Ideally, the calculated pose should be (0,0,0).  This would indicate that Sparki has perfectly calculated its displacement from the datum.</w:t>
+      </w:pPr>
+      <w:r>
+        <w:t xml:space="preserve">Ideally, the calculated pose should be (0,0,0).  This would indicate that </w:t>
+      </w:r>
+      <w:proofErr w:type="spellStart"/>
+      <w:r>
+        <w:t>Sparki</w:t>
+      </w:r>
+      <w:proofErr w:type="spellEnd"/>
+      <w:r>
+        <w:t xml:space="preserve"> has perfectly calculated its displacement from the datum.</w:t>
       </w:r>
     </w:p>
     <w:p>
@@ -209,65 +233,43 @@
           <w:ilvl w:val="0"/>
           <w:numId w:val="1"/>
         </w:numPr>
-        <w:rPr/>
-      </w:pPr>
-      <w:r>
-        <w:rPr/>
-        <w:t xml:space="preserve">Note: Our Axis are different with the positive x axis </w:t>
-      </w:r>
-      <w:r>
-        <w:rPr/>
-        <w:t>pointing forward from the start and the positive y axis points to the left of the start line.</w:t>
+      </w:pPr>
+      <w:r>
+        <w:t>Note: Our Axis are different with the positive x axis pointing forward from the start and the</w:t>
+      </w:r>
+      <w:r>
+        <w:t xml:space="preserve"> positive y axis points to the left of the start line.</w:t>
       </w:r>
     </w:p>
     <w:p>
       <w:pPr>
         <w:pStyle w:val="ListParagraph"/>
-        <w:numPr>
-          <w:ilvl w:val="0"/>
-          <w:numId w:val="0"/>
-        </w:numPr>
-        <w:ind w:left="1800" w:hanging="0"/>
-        <w:rPr/>
-      </w:pPr>
-      <w:r>
-        <w:rPr/>
+        <w:ind w:left="1800"/>
+      </w:pPr>
+      <w:r>
         <w:t xml:space="preserve">First lap; </w:t>
       </w:r>
-      <w:bookmarkStart w:id="1" w:name="__DdeLink__31_2729947469"/>
-      <w:r>
-        <w:rPr/>
+      <w:bookmarkStart w:id="0" w:name="__DdeLink__31_2729947469"/>
+      <w:r>
         <w:t>x: 0m y: 0m theta: 351</w:t>
       </w:r>
-      <w:bookmarkEnd w:id="1"/>
+      <w:bookmarkEnd w:id="0"/>
     </w:p>
     <w:p>
       <w:pPr>
         <w:pStyle w:val="ListParagraph"/>
-        <w:numPr>
-          <w:ilvl w:val="0"/>
-          <w:numId w:val="0"/>
-        </w:numPr>
-        <w:ind w:left="1800" w:hanging="0"/>
-        <w:rPr/>
-      </w:pPr>
-      <w:r>
-        <w:rPr/>
+        <w:ind w:left="1800"/>
+      </w:pPr>
+      <w:r>
         <w:t>Second Lap; x: 0m y: 0m theta: 705</w:t>
       </w:r>
     </w:p>
     <w:p>
       <w:pPr>
         <w:pStyle w:val="ListParagraph"/>
-        <w:numPr>
-          <w:ilvl w:val="0"/>
-          <w:numId w:val="0"/>
-        </w:numPr>
-        <w:ind w:left="1800" w:hanging="0"/>
-        <w:rPr/>
-      </w:pPr>
-      <w:r>
-        <w:rPr/>
+        <w:ind w:left="1800"/>
+      </w:pPr>
+      <w:r>
         <w:t>Third Lap; x: 0m y: 0m theta: 1058</w:t>
       </w:r>
     </w:p>
@@ -278,15 +280,17 @@
           <w:ilvl w:val="0"/>
           <w:numId w:val="1"/>
         </w:numPr>
-        <w:rPr/>
-      </w:pPr>
-      <w:r>
-        <w:rPr/>
-        <w:t xml:space="preserve"> </w:t>
-      </w:r>
-      <w:r>
-        <w:rPr/>
-        <w:t>Detecting the start line and resetting the x,y, and theta back to their original values of 0</w:t>
+      </w:pPr>
+      <w:r>
+        <w:t xml:space="preserve"> Detecting the start line and resetting the </w:t>
+      </w:r>
+      <w:proofErr w:type="spellStart"/>
+      <w:r>
+        <w:t>x,y</w:t>
+      </w:r>
+      <w:proofErr w:type="spellEnd"/>
+      <w:r>
+        <w:t>, and theta back to their original values of 0</w:t>
       </w:r>
     </w:p>
     <w:p>
@@ -296,15 +300,27 @@
           <w:ilvl w:val="0"/>
           <w:numId w:val="1"/>
         </w:numPr>
-        <w:rPr/>
-      </w:pPr>
-      <w:r>
-        <w:rPr/>
-        <w:t>Austin Albert</w:t>
+      </w:pPr>
+      <w:r>
+        <w:t>Aus</w:t>
+      </w:r>
+      <w:r>
+        <w:t>tin Albert</w:t>
+      </w:r>
+      <w:r>
         <w:br/>
-        <w:t>Ian Brobin</w:t>
+        <w:t xml:space="preserve">Ian </w:t>
+      </w:r>
+      <w:proofErr w:type="spellStart"/>
+      <w:r>
+        <w:t>Brobin</w:t>
+      </w:r>
+      <w:proofErr w:type="spellEnd"/>
+      <w:r>
         <w:br/>
         <w:t>Connor Thompson</w:t>
+      </w:r>
+      <w:r>
         <w:br/>
         <w:t>Chandler Garthwaite</w:t>
       </w:r>
@@ -316,10 +332,8 @@
           <w:ilvl w:val="0"/>
           <w:numId w:val="1"/>
         </w:numPr>
-        <w:rPr/>
-      </w:pPr>
-      <w:r>
-        <w:rPr/>
+      </w:pPr>
+      <w:r>
         <w:t>We took around 3 hours of lab time programming</w:t>
       </w:r>
     </w:p>
@@ -330,31 +344,1643 @@
           <w:ilvl w:val="0"/>
           <w:numId w:val="1"/>
         </w:numPr>
-        <w:spacing w:before="0" w:after="160"/>
-        <w:contextualSpacing/>
-        <w:rPr/>
-      </w:pPr>
-      <w:r>
-        <w:rPr/>
+      </w:pPr>
+      <w:r>
         <w:t>Yes it does we did run into problems resetting the odometry at the start line and had a 15 degrees error. But resolved the problem in the end.</w:t>
       </w:r>
     </w:p>
+    <w:p>
+      <w:pPr>
+        <w:spacing w:after="0" w:line="240" w:lineRule="auto"/>
+      </w:pPr>
+      <w:r>
+        <w:br w:type="page"/>
+      </w:r>
+    </w:p>
+    <w:p>
+      <w:r>
+        <w:lastRenderedPageBreak/>
+        <w:t>Code:</w:t>
+      </w:r>
+      <w:bookmarkStart w:id="1" w:name="_GoBack"/>
+      <w:bookmarkEnd w:id="1"/>
+    </w:p>
+    <w:p>
+      <w:r>
+        <w:t>#include &lt;</w:t>
+      </w:r>
+      <w:proofErr w:type="spellStart"/>
+      <w:r>
+        <w:t>Sparki.h</w:t>
+      </w:r>
+      <w:proofErr w:type="spellEnd"/>
+      <w:r>
+        <w:t>&gt;</w:t>
+      </w:r>
+    </w:p>
+    <w:p/>
+    <w:p>
+      <w:r>
+        <w:t>#define CYCLE_TIME .100  // seconds</w:t>
+      </w:r>
+    </w:p>
+    <w:p>
+      <w:r>
+        <w:t>#define FORWARD 0</w:t>
+      </w:r>
+    </w:p>
+    <w:p>
+      <w:r>
+        <w:t>#define RIGHT 1</w:t>
+      </w:r>
+    </w:p>
+    <w:p>
+      <w:r>
+        <w:t>#define LEFT 2</w:t>
+      </w:r>
+    </w:p>
+    <w:p>
+      <w:r>
+        <w:t xml:space="preserve">#define FORWARD_VELOCITY 0.027845 </w:t>
+      </w:r>
+    </w:p>
+    <w:p>
+      <w:r>
+        <w:t>#define ROTATIONAL_VELOCITY 0.66</w:t>
+      </w:r>
+    </w:p>
+    <w:p/>
+    <w:p>
+      <w:r>
+        <w:t>// Program States</w:t>
+      </w:r>
+    </w:p>
+    <w:p>
+      <w:r>
+        <w:t>#define CONTROLLER_FOLLOW_LINE 1</w:t>
+      </w:r>
+    </w:p>
+    <w:p>
+      <w:r>
+        <w:t>#define CONTROLLER_DISTANCE_MEASURE 2</w:t>
+      </w:r>
+    </w:p>
+    <w:p/>
+    <w:p/>
+    <w:p>
+      <w:r>
+        <w:t xml:space="preserve">int </w:t>
+      </w:r>
+      <w:proofErr w:type="spellStart"/>
+      <w:r>
+        <w:t>current_state</w:t>
+      </w:r>
+      <w:proofErr w:type="spellEnd"/>
+      <w:r>
+        <w:t xml:space="preserve"> = CONTROLLER_FOLLOW_LINE; // Change this variable to determine which controller to run</w:t>
+      </w:r>
+    </w:p>
+    <w:p>
+      <w:r>
+        <w:t>const int threshold = 700;</w:t>
+      </w:r>
+    </w:p>
+    <w:p>
+      <w:r>
+        <w:t xml:space="preserve">int </w:t>
+      </w:r>
+      <w:proofErr w:type="spellStart"/>
+      <w:r>
+        <w:t>line_left</w:t>
+      </w:r>
+      <w:proofErr w:type="spellEnd"/>
+      <w:r>
+        <w:t xml:space="preserve"> = 1000;</w:t>
+      </w:r>
+    </w:p>
+    <w:p>
+      <w:r>
+        <w:t xml:space="preserve">int </w:t>
+      </w:r>
+      <w:proofErr w:type="spellStart"/>
+      <w:r>
+        <w:t>line_center</w:t>
+      </w:r>
+      <w:proofErr w:type="spellEnd"/>
+      <w:r>
+        <w:t xml:space="preserve"> = 1000;</w:t>
+      </w:r>
+    </w:p>
+    <w:p>
+      <w:r>
+        <w:t xml:space="preserve">int </w:t>
+      </w:r>
+      <w:proofErr w:type="spellStart"/>
+      <w:r>
+        <w:t>line_right</w:t>
+      </w:r>
+      <w:proofErr w:type="spellEnd"/>
+      <w:r>
+        <w:t xml:space="preserve"> = 1000;</w:t>
+      </w:r>
+    </w:p>
+    <w:p/>
+    <w:p>
+      <w:r>
+        <w:t xml:space="preserve">float </w:t>
+      </w:r>
+      <w:proofErr w:type="spellStart"/>
+      <w:r>
+        <w:t>pose_x</w:t>
+      </w:r>
+      <w:proofErr w:type="spellEnd"/>
+      <w:r>
+        <w:t xml:space="preserve"> = 0., </w:t>
+      </w:r>
+      <w:proofErr w:type="spellStart"/>
+      <w:r>
+        <w:t>pose_y</w:t>
+      </w:r>
+      <w:proofErr w:type="spellEnd"/>
+      <w:r>
+        <w:t xml:space="preserve"> = 0., </w:t>
+      </w:r>
+      <w:proofErr w:type="spellStart"/>
+      <w:r>
+        <w:t>pose_theta</w:t>
+      </w:r>
+      <w:proofErr w:type="spellEnd"/>
+      <w:r>
+        <w:t xml:space="preserve"> = 0.;</w:t>
+      </w:r>
+    </w:p>
+    <w:p/>
+    <w:p>
+      <w:r>
+        <w:t xml:space="preserve">int </w:t>
+      </w:r>
+      <w:proofErr w:type="spellStart"/>
+      <w:r>
+        <w:t>robot_motion</w:t>
+      </w:r>
+      <w:proofErr w:type="spellEnd"/>
+      <w:r>
+        <w:t>=FORWARD;</w:t>
+      </w:r>
+    </w:p>
+    <w:p/>
+    <w:p>
+      <w:r>
+        <w:t xml:space="preserve">void </w:t>
+      </w:r>
+      <w:proofErr w:type="spellStart"/>
+      <w:r>
+        <w:t>resetOdometry</w:t>
+      </w:r>
+      <w:proofErr w:type="spellEnd"/>
+      <w:r>
+        <w:t>(){</w:t>
+      </w:r>
+    </w:p>
+    <w:p>
+      <w:r>
+        <w:t xml:space="preserve">  </w:t>
+      </w:r>
+      <w:proofErr w:type="spellStart"/>
+      <w:r>
+        <w:t>pose_x</w:t>
+      </w:r>
+      <w:proofErr w:type="spellEnd"/>
+      <w:r>
+        <w:t xml:space="preserve"> = 0;</w:t>
+      </w:r>
+    </w:p>
+    <w:p>
+      <w:r>
+        <w:t xml:space="preserve">  </w:t>
+      </w:r>
+      <w:proofErr w:type="spellStart"/>
+      <w:r>
+        <w:t>pose_y</w:t>
+      </w:r>
+      <w:proofErr w:type="spellEnd"/>
+      <w:r>
+        <w:t xml:space="preserve"> = 0;</w:t>
+      </w:r>
+    </w:p>
+    <w:p>
+      <w:r>
+        <w:lastRenderedPageBreak/>
+        <w:t xml:space="preserve">  </w:t>
+      </w:r>
+      <w:proofErr w:type="spellStart"/>
+      <w:r>
+        <w:t>pose_theta</w:t>
+      </w:r>
+      <w:proofErr w:type="spellEnd"/>
+      <w:r>
+        <w:t xml:space="preserve"> = 0;  </w:t>
+      </w:r>
+    </w:p>
+    <w:p>
+      <w:r>
+        <w:t>}</w:t>
+      </w:r>
+    </w:p>
+    <w:p/>
+    <w:p>
+      <w:r>
+        <w:t>void setup() {</w:t>
+      </w:r>
+    </w:p>
+    <w:p>
+      <w:r>
+        <w:t xml:space="preserve">  </w:t>
+      </w:r>
+      <w:proofErr w:type="spellStart"/>
+      <w:r>
+        <w:t>pose_x</w:t>
+      </w:r>
+      <w:proofErr w:type="spellEnd"/>
+      <w:r>
+        <w:t xml:space="preserve"> = 0.;</w:t>
+      </w:r>
+    </w:p>
+    <w:p>
+      <w:r>
+        <w:t xml:space="preserve">  </w:t>
+      </w:r>
+      <w:proofErr w:type="spellStart"/>
+      <w:r>
+        <w:t>pose_y</w:t>
+      </w:r>
+      <w:proofErr w:type="spellEnd"/>
+      <w:r>
+        <w:t xml:space="preserve"> = 0.;</w:t>
+      </w:r>
+    </w:p>
+    <w:p>
+      <w:r>
+        <w:t xml:space="preserve">  </w:t>
+      </w:r>
+      <w:proofErr w:type="spellStart"/>
+      <w:r>
+        <w:t>pose_theta</w:t>
+      </w:r>
+      <w:proofErr w:type="spellEnd"/>
+      <w:r>
+        <w:t xml:space="preserve"> = 0.;</w:t>
+      </w:r>
+    </w:p>
+    <w:p>
+      <w:r>
+        <w:t>}</w:t>
+      </w:r>
+    </w:p>
+    <w:p/>
+    <w:p>
+      <w:r>
+        <w:t xml:space="preserve">void </w:t>
+      </w:r>
+      <w:proofErr w:type="spellStart"/>
+      <w:r>
+        <w:t>readSensors</w:t>
+      </w:r>
+      <w:proofErr w:type="spellEnd"/>
+      <w:r>
+        <w:t>() {</w:t>
+      </w:r>
+    </w:p>
+    <w:p>
+      <w:r>
+        <w:t xml:space="preserve">  </w:t>
+      </w:r>
+      <w:proofErr w:type="spellStart"/>
+      <w:r>
+        <w:t>line_left</w:t>
+      </w:r>
+      <w:proofErr w:type="spellEnd"/>
+      <w:r>
+        <w:t xml:space="preserve"> = </w:t>
+      </w:r>
+      <w:proofErr w:type="spellStart"/>
+      <w:r>
+        <w:t>sparki.lineLeft</w:t>
+      </w:r>
+      <w:proofErr w:type="spellEnd"/>
+      <w:r>
+        <w:t>();</w:t>
+      </w:r>
+    </w:p>
+    <w:p>
+      <w:r>
+        <w:t xml:space="preserve">  </w:t>
+      </w:r>
+      <w:proofErr w:type="spellStart"/>
+      <w:r>
+        <w:t>line_right</w:t>
+      </w:r>
+      <w:proofErr w:type="spellEnd"/>
+      <w:r>
+        <w:t xml:space="preserve"> = </w:t>
+      </w:r>
+      <w:proofErr w:type="spellStart"/>
+      <w:r>
+        <w:t>sparki.lineRight</w:t>
+      </w:r>
+      <w:proofErr w:type="spellEnd"/>
+      <w:r>
+        <w:t>();</w:t>
+      </w:r>
+    </w:p>
+    <w:p>
+      <w:r>
+        <w:t xml:space="preserve">  </w:t>
+      </w:r>
+      <w:proofErr w:type="spellStart"/>
+      <w:r>
+        <w:t>line_center</w:t>
+      </w:r>
+      <w:proofErr w:type="spellEnd"/>
+      <w:r>
+        <w:t xml:space="preserve"> = </w:t>
+      </w:r>
+      <w:proofErr w:type="spellStart"/>
+      <w:r>
+        <w:t>sparki.lineCenter</w:t>
+      </w:r>
+      <w:proofErr w:type="spellEnd"/>
+      <w:r>
+        <w:t>();</w:t>
+      </w:r>
+    </w:p>
+    <w:p>
+      <w:r>
+        <w:t xml:space="preserve">  // distance = </w:t>
+      </w:r>
+      <w:proofErr w:type="spellStart"/>
+      <w:r>
+        <w:t>sparki.ping</w:t>
+      </w:r>
+      <w:proofErr w:type="spellEnd"/>
+      <w:r>
+        <w:t>();</w:t>
+      </w:r>
+    </w:p>
+    <w:p>
+      <w:r>
+        <w:t>}</w:t>
+      </w:r>
+    </w:p>
+    <w:p/>
+    <w:p>
+      <w:r>
+        <w:t xml:space="preserve">void </w:t>
+      </w:r>
+      <w:proofErr w:type="spellStart"/>
+      <w:r>
+        <w:t>moveRight</w:t>
+      </w:r>
+      <w:proofErr w:type="spellEnd"/>
+      <w:r>
+        <w:t>(){</w:t>
+      </w:r>
+    </w:p>
+    <w:p>
+      <w:r>
+        <w:t xml:space="preserve">  </w:t>
+      </w:r>
+      <w:proofErr w:type="spellStart"/>
+      <w:r>
+        <w:t>sparki.moveRight</w:t>
+      </w:r>
+      <w:proofErr w:type="spellEnd"/>
+      <w:r>
+        <w:t>();</w:t>
+      </w:r>
+    </w:p>
+    <w:p>
+      <w:r>
+        <w:t xml:space="preserve">  </w:t>
+      </w:r>
+      <w:proofErr w:type="spellStart"/>
+      <w:r>
+        <w:t>robot_motion</w:t>
+      </w:r>
+      <w:proofErr w:type="spellEnd"/>
+      <w:r>
+        <w:t>=RIGHT;</w:t>
+      </w:r>
+    </w:p>
+    <w:p>
+      <w:r>
+        <w:t>}</w:t>
+      </w:r>
+    </w:p>
+    <w:p/>
+    <w:p>
+      <w:r>
+        <w:t xml:space="preserve">void </w:t>
+      </w:r>
+      <w:proofErr w:type="spellStart"/>
+      <w:r>
+        <w:t>moveLeft</w:t>
+      </w:r>
+      <w:proofErr w:type="spellEnd"/>
+      <w:r>
+        <w:t>(){</w:t>
+      </w:r>
+    </w:p>
+    <w:p>
+      <w:r>
+        <w:t xml:space="preserve">  </w:t>
+      </w:r>
+      <w:proofErr w:type="spellStart"/>
+      <w:r>
+        <w:t>sparki.moveLeft</w:t>
+      </w:r>
+      <w:proofErr w:type="spellEnd"/>
+      <w:r>
+        <w:t>();</w:t>
+      </w:r>
+    </w:p>
+    <w:p>
+      <w:r>
+        <w:t xml:space="preserve">  </w:t>
+      </w:r>
+      <w:proofErr w:type="spellStart"/>
+      <w:r>
+        <w:t>robot_motion</w:t>
+      </w:r>
+      <w:proofErr w:type="spellEnd"/>
+      <w:r>
+        <w:t>=LEFT;</w:t>
+      </w:r>
+    </w:p>
+    <w:p>
+      <w:r>
+        <w:t>}</w:t>
+      </w:r>
+    </w:p>
+    <w:p/>
+    <w:p>
+      <w:r>
+        <w:t xml:space="preserve">void </w:t>
+      </w:r>
+      <w:proofErr w:type="spellStart"/>
+      <w:r>
+        <w:t>moveForward</w:t>
+      </w:r>
+      <w:proofErr w:type="spellEnd"/>
+      <w:r>
+        <w:t>(){</w:t>
+      </w:r>
+    </w:p>
+    <w:p>
+      <w:r>
+        <w:t xml:space="preserve">  </w:t>
+      </w:r>
+      <w:proofErr w:type="spellStart"/>
+      <w:r>
+        <w:t>sparki.moveForward</w:t>
+      </w:r>
+      <w:proofErr w:type="spellEnd"/>
+      <w:r>
+        <w:t>();</w:t>
+      </w:r>
+    </w:p>
+    <w:p>
+      <w:r>
+        <w:t xml:space="preserve">  </w:t>
+      </w:r>
+      <w:proofErr w:type="spellStart"/>
+      <w:r>
+        <w:t>robot_motion</w:t>
+      </w:r>
+      <w:proofErr w:type="spellEnd"/>
+      <w:r>
+        <w:t>=FORWARD;</w:t>
+      </w:r>
+    </w:p>
+    <w:p>
+      <w:r>
+        <w:lastRenderedPageBreak/>
+        <w:t>}</w:t>
+      </w:r>
+    </w:p>
+    <w:p/>
+    <w:p>
+      <w:r>
+        <w:t xml:space="preserve">void </w:t>
+      </w:r>
+      <w:proofErr w:type="spellStart"/>
+      <w:r>
+        <w:t>followLine</w:t>
+      </w:r>
+      <w:proofErr w:type="spellEnd"/>
+      <w:r>
+        <w:t>() {</w:t>
+      </w:r>
+    </w:p>
+    <w:p>
+      <w:r>
+        <w:t xml:space="preserve">  </w:t>
+      </w:r>
+      <w:proofErr w:type="spellStart"/>
+      <w:r>
+        <w:t>readSensors</w:t>
+      </w:r>
+      <w:proofErr w:type="spellEnd"/>
+      <w:r>
+        <w:t>();</w:t>
+      </w:r>
+    </w:p>
+    <w:p/>
+    <w:p>
+      <w:r>
+        <w:t xml:space="preserve">  //start line</w:t>
+      </w:r>
+    </w:p>
+    <w:p>
+      <w:r>
+        <w:t xml:space="preserve">  if ( (</w:t>
+      </w:r>
+      <w:proofErr w:type="spellStart"/>
+      <w:r>
+        <w:t>line_center</w:t>
+      </w:r>
+      <w:proofErr w:type="spellEnd"/>
+      <w:r>
+        <w:t xml:space="preserve"> &lt; threshold) &amp;&amp; (</w:t>
+      </w:r>
+      <w:proofErr w:type="spellStart"/>
+      <w:r>
+        <w:t>line_left</w:t>
+      </w:r>
+      <w:proofErr w:type="spellEnd"/>
+      <w:r>
+        <w:t xml:space="preserve"> &lt; threshold) &amp;&amp; (</w:t>
+      </w:r>
+      <w:proofErr w:type="spellStart"/>
+      <w:r>
+        <w:t>line_right</w:t>
+      </w:r>
+      <w:proofErr w:type="spellEnd"/>
+      <w:r>
+        <w:t xml:space="preserve"> &lt; threshold) )</w:t>
+      </w:r>
+    </w:p>
+    <w:p>
+      <w:r>
+        <w:t xml:space="preserve">  {</w:t>
+      </w:r>
+    </w:p>
+    <w:p>
+      <w:r>
+        <w:t xml:space="preserve">    </w:t>
+      </w:r>
+      <w:proofErr w:type="spellStart"/>
+      <w:r>
+        <w:t>resetOdometry</w:t>
+      </w:r>
+      <w:proofErr w:type="spellEnd"/>
+      <w:r>
+        <w:t>();</w:t>
+      </w:r>
+    </w:p>
+    <w:p>
+      <w:r>
+        <w:t xml:space="preserve">    </w:t>
+      </w:r>
+      <w:proofErr w:type="spellStart"/>
+      <w:r>
+        <w:t>moveForward</w:t>
+      </w:r>
+      <w:proofErr w:type="spellEnd"/>
+      <w:r>
+        <w:t>(); // move forward</w:t>
+      </w:r>
+    </w:p>
+    <w:p>
+      <w:r>
+        <w:t xml:space="preserve">  }</w:t>
+      </w:r>
+    </w:p>
+    <w:p>
+      <w:r>
+        <w:t xml:space="preserve">  else if ( </w:t>
+      </w:r>
+      <w:proofErr w:type="spellStart"/>
+      <w:r>
+        <w:t>line_left</w:t>
+      </w:r>
+      <w:proofErr w:type="spellEnd"/>
+      <w:r>
+        <w:t xml:space="preserve"> &lt; threshold ) // if line is below left line sensor</w:t>
+      </w:r>
+    </w:p>
+    <w:p>
+      <w:r>
+        <w:t xml:space="preserve">  {  </w:t>
+      </w:r>
+    </w:p>
+    <w:p>
+      <w:r>
+        <w:t xml:space="preserve">    </w:t>
+      </w:r>
+      <w:proofErr w:type="spellStart"/>
+      <w:r>
+        <w:t>moveLeft</w:t>
+      </w:r>
+      <w:proofErr w:type="spellEnd"/>
+      <w:r>
+        <w:t>(); // turn left</w:t>
+      </w:r>
+    </w:p>
+    <w:p>
+      <w:r>
+        <w:t xml:space="preserve">  }</w:t>
+      </w:r>
+    </w:p>
+    <w:p>
+      <w:r>
+        <w:t xml:space="preserve">  else if ( </w:t>
+      </w:r>
+      <w:proofErr w:type="spellStart"/>
+      <w:r>
+        <w:t>line_right</w:t>
+      </w:r>
+      <w:proofErr w:type="spellEnd"/>
+      <w:r>
+        <w:t xml:space="preserve"> &lt; threshold ) // if line is below right line sensor</w:t>
+      </w:r>
+    </w:p>
+    <w:p>
+      <w:r>
+        <w:t xml:space="preserve">  {  </w:t>
+      </w:r>
+    </w:p>
+    <w:p>
+      <w:r>
+        <w:t xml:space="preserve">    </w:t>
+      </w:r>
+      <w:proofErr w:type="spellStart"/>
+      <w:r>
+        <w:t>moveRight</w:t>
+      </w:r>
+      <w:proofErr w:type="spellEnd"/>
+      <w:r>
+        <w:t>(); // turn right</w:t>
+      </w:r>
+    </w:p>
+    <w:p>
+      <w:r>
+        <w:t xml:space="preserve">  }</w:t>
+      </w:r>
+    </w:p>
+    <w:p>
+      <w:r>
+        <w:t xml:space="preserve">  // if the center line sensor is the only one reading a line</w:t>
+      </w:r>
+    </w:p>
+    <w:p>
+      <w:r>
+        <w:t xml:space="preserve">  else if ( (</w:t>
+      </w:r>
+      <w:proofErr w:type="spellStart"/>
+      <w:r>
+        <w:t>line_center</w:t>
+      </w:r>
+      <w:proofErr w:type="spellEnd"/>
+      <w:r>
+        <w:t xml:space="preserve"> &lt; threshold) &amp;&amp; (</w:t>
+      </w:r>
+      <w:proofErr w:type="spellStart"/>
+      <w:r>
+        <w:t>line_left</w:t>
+      </w:r>
+      <w:proofErr w:type="spellEnd"/>
+      <w:r>
+        <w:t xml:space="preserve"> &gt; threshold) &amp;&amp; (</w:t>
+      </w:r>
+      <w:proofErr w:type="spellStart"/>
+      <w:r>
+        <w:t>line_right</w:t>
+      </w:r>
+      <w:proofErr w:type="spellEnd"/>
+      <w:r>
+        <w:t xml:space="preserve"> &gt; threshold) )</w:t>
+      </w:r>
+    </w:p>
+    <w:p>
+      <w:r>
+        <w:t xml:space="preserve">  {</w:t>
+      </w:r>
+    </w:p>
+    <w:p>
+      <w:r>
+        <w:t xml:space="preserve">    </w:t>
+      </w:r>
+      <w:proofErr w:type="spellStart"/>
+      <w:r>
+        <w:t>moveForward</w:t>
+      </w:r>
+      <w:proofErr w:type="spellEnd"/>
+      <w:r>
+        <w:t>(); // move forward</w:t>
+      </w:r>
+    </w:p>
+    <w:p>
+      <w:r>
+        <w:t xml:space="preserve">  }</w:t>
+      </w:r>
+    </w:p>
+    <w:p>
+      <w:r>
+        <w:t>}</w:t>
+      </w:r>
+    </w:p>
+    <w:p/>
+    <w:p/>
+    <w:p>
+      <w:r>
+        <w:t>void measure_30cm_speed() {</w:t>
+      </w:r>
+    </w:p>
+    <w:p>
+      <w:r>
+        <w:t xml:space="preserve">  unsigned long </w:t>
+      </w:r>
+      <w:proofErr w:type="spellStart"/>
+      <w:r>
+        <w:t>startTime</w:t>
+      </w:r>
+      <w:proofErr w:type="spellEnd"/>
+      <w:r>
+        <w:t xml:space="preserve"> = </w:t>
+      </w:r>
+      <w:proofErr w:type="spellStart"/>
+      <w:r>
+        <w:t>millis</w:t>
+      </w:r>
+      <w:proofErr w:type="spellEnd"/>
+      <w:r>
+        <w:t>();</w:t>
+      </w:r>
+    </w:p>
+    <w:p>
+      <w:r>
+        <w:lastRenderedPageBreak/>
+        <w:t xml:space="preserve">  </w:t>
+      </w:r>
+      <w:proofErr w:type="spellStart"/>
+      <w:r>
+        <w:t>sparki.moveForward</w:t>
+      </w:r>
+      <w:proofErr w:type="spellEnd"/>
+      <w:r>
+        <w:t>(30);</w:t>
+      </w:r>
+    </w:p>
+    <w:p>
+      <w:r>
+        <w:t xml:space="preserve">  unsigned long </w:t>
+      </w:r>
+      <w:proofErr w:type="spellStart"/>
+      <w:r>
+        <w:t>endTime</w:t>
+      </w:r>
+      <w:proofErr w:type="spellEnd"/>
+      <w:r>
+        <w:t xml:space="preserve"> = </w:t>
+      </w:r>
+      <w:proofErr w:type="spellStart"/>
+      <w:r>
+        <w:t>millis</w:t>
+      </w:r>
+      <w:proofErr w:type="spellEnd"/>
+      <w:r>
+        <w:t>();</w:t>
+      </w:r>
+    </w:p>
+    <w:p/>
+    <w:p>
+      <w:r>
+        <w:t xml:space="preserve">  </w:t>
+      </w:r>
+      <w:proofErr w:type="spellStart"/>
+      <w:r>
+        <w:t>sparki.clearLCD</w:t>
+      </w:r>
+      <w:proofErr w:type="spellEnd"/>
+      <w:r>
+        <w:t>();</w:t>
+      </w:r>
+    </w:p>
+    <w:p>
+      <w:r>
+        <w:t xml:space="preserve">  </w:t>
+      </w:r>
+      <w:proofErr w:type="spellStart"/>
+      <w:r>
+        <w:t>sparki.println</w:t>
+      </w:r>
+      <w:proofErr w:type="spellEnd"/>
+      <w:r>
+        <w:t>("Time Taken:");</w:t>
+      </w:r>
+    </w:p>
+    <w:p>
+      <w:r>
+        <w:t xml:space="preserve">  </w:t>
+      </w:r>
+      <w:proofErr w:type="spellStart"/>
+      <w:r>
+        <w:t>sparki.println</w:t>
+      </w:r>
+      <w:proofErr w:type="spellEnd"/>
+      <w:r>
+        <w:t>(</w:t>
+      </w:r>
+      <w:proofErr w:type="spellStart"/>
+      <w:r>
+        <w:t>endTime</w:t>
+      </w:r>
+      <w:proofErr w:type="spellEnd"/>
+      <w:r>
+        <w:t xml:space="preserve"> - </w:t>
+      </w:r>
+      <w:proofErr w:type="spellStart"/>
+      <w:r>
+        <w:t>startTime</w:t>
+      </w:r>
+      <w:proofErr w:type="spellEnd"/>
+      <w:r>
+        <w:t>);</w:t>
+      </w:r>
+    </w:p>
+    <w:p>
+      <w:r>
+        <w:t xml:space="preserve">  </w:t>
+      </w:r>
+      <w:proofErr w:type="spellStart"/>
+      <w:r>
+        <w:t>sparki.updateLCD</w:t>
+      </w:r>
+      <w:proofErr w:type="spellEnd"/>
+      <w:r>
+        <w:t>();</w:t>
+      </w:r>
+    </w:p>
+    <w:p>
+      <w:r>
+        <w:t>}</w:t>
+      </w:r>
+    </w:p>
+    <w:p/>
+    <w:p>
+      <w:r>
+        <w:t xml:space="preserve">void </w:t>
+      </w:r>
+      <w:proofErr w:type="spellStart"/>
+      <w:r>
+        <w:t>updateOdometry</w:t>
+      </w:r>
+      <w:proofErr w:type="spellEnd"/>
+      <w:r>
+        <w:t>() {</w:t>
+      </w:r>
+    </w:p>
+    <w:p>
+      <w:r>
+        <w:t xml:space="preserve">  float </w:t>
+      </w:r>
+      <w:proofErr w:type="spellStart"/>
+      <w:r>
+        <w:t>deltaX</w:t>
+      </w:r>
+      <w:proofErr w:type="spellEnd"/>
+      <w:r>
+        <w:t xml:space="preserve"> = 0;</w:t>
+      </w:r>
+    </w:p>
+    <w:p>
+      <w:r>
+        <w:t xml:space="preserve">  float </w:t>
+      </w:r>
+      <w:proofErr w:type="spellStart"/>
+      <w:r>
+        <w:t>deltaY</w:t>
+      </w:r>
+      <w:proofErr w:type="spellEnd"/>
+      <w:r>
+        <w:t xml:space="preserve"> = 0;</w:t>
+      </w:r>
+    </w:p>
+    <w:p>
+      <w:r>
+        <w:t xml:space="preserve">  float </w:t>
+      </w:r>
+      <w:proofErr w:type="spellStart"/>
+      <w:r>
+        <w:t>deltaTheta</w:t>
+      </w:r>
+      <w:proofErr w:type="spellEnd"/>
+      <w:r>
+        <w:t xml:space="preserve"> = 0;</w:t>
+      </w:r>
+    </w:p>
+    <w:p>
+      <w:r>
+        <w:t xml:space="preserve">  switch(</w:t>
+      </w:r>
+      <w:proofErr w:type="spellStart"/>
+      <w:r>
+        <w:t>robot_motion</w:t>
+      </w:r>
+      <w:proofErr w:type="spellEnd"/>
+      <w:r>
+        <w:t>){</w:t>
+      </w:r>
+    </w:p>
+    <w:p>
+      <w:r>
+        <w:t xml:space="preserve">    case FORWARD:</w:t>
+      </w:r>
+    </w:p>
+    <w:p>
+      <w:r>
+        <w:t xml:space="preserve">      </w:t>
+      </w:r>
+      <w:proofErr w:type="spellStart"/>
+      <w:r>
+        <w:t>deltaX</w:t>
+      </w:r>
+      <w:proofErr w:type="spellEnd"/>
+      <w:r>
+        <w:t xml:space="preserve"> = CYCLE_TIME * FORWARD_VELOCITY * cos(</w:t>
+      </w:r>
+      <w:proofErr w:type="spellStart"/>
+      <w:r>
+        <w:t>pose_theta</w:t>
+      </w:r>
+      <w:proofErr w:type="spellEnd"/>
+      <w:r>
+        <w:t>);</w:t>
+      </w:r>
+    </w:p>
+    <w:p>
+      <w:r>
+        <w:t xml:space="preserve">      </w:t>
+      </w:r>
+      <w:proofErr w:type="spellStart"/>
+      <w:r>
+        <w:t>deltaY</w:t>
+      </w:r>
+      <w:proofErr w:type="spellEnd"/>
+      <w:r>
+        <w:t xml:space="preserve"> = CYCLE_TIME * FORWARD_VELOCITY * sin(</w:t>
+      </w:r>
+      <w:proofErr w:type="spellStart"/>
+      <w:r>
+        <w:t>pose_theta</w:t>
+      </w:r>
+      <w:proofErr w:type="spellEnd"/>
+      <w:r>
+        <w:t>);</w:t>
+      </w:r>
+    </w:p>
+    <w:p>
+      <w:r>
+        <w:t xml:space="preserve">      break;</w:t>
+      </w:r>
+    </w:p>
+    <w:p>
+      <w:r>
+        <w:t xml:space="preserve">    case LEFT:</w:t>
+      </w:r>
+    </w:p>
+    <w:p>
+      <w:r>
+        <w:t xml:space="preserve">      </w:t>
+      </w:r>
+      <w:proofErr w:type="spellStart"/>
+      <w:r>
+        <w:t>deltaTheta</w:t>
+      </w:r>
+      <w:proofErr w:type="spellEnd"/>
+      <w:r>
+        <w:t xml:space="preserve"> = CYCLE_TIME * ROTATIONAL_VELOCITY;</w:t>
+      </w:r>
+    </w:p>
+    <w:p>
+      <w:r>
+        <w:t xml:space="preserve">      break;</w:t>
+      </w:r>
+    </w:p>
+    <w:p>
+      <w:r>
+        <w:t xml:space="preserve">    case RIGHT:</w:t>
+      </w:r>
+    </w:p>
+    <w:p>
+      <w:r>
+        <w:t xml:space="preserve">      </w:t>
+      </w:r>
+      <w:proofErr w:type="spellStart"/>
+      <w:r>
+        <w:t>deltaTheta</w:t>
+      </w:r>
+      <w:proofErr w:type="spellEnd"/>
+      <w:r>
+        <w:t xml:space="preserve"> = -1 * CYCLE_TIME * ROTATIONAL_VELOCITY;</w:t>
+      </w:r>
+    </w:p>
+    <w:p>
+      <w:r>
+        <w:t xml:space="preserve">      break;</w:t>
+      </w:r>
+    </w:p>
+    <w:p>
+      <w:r>
+        <w:t xml:space="preserve">  }</w:t>
+      </w:r>
+    </w:p>
+    <w:p>
+      <w:r>
+        <w:t xml:space="preserve">  </w:t>
+      </w:r>
+      <w:proofErr w:type="spellStart"/>
+      <w:r>
+        <w:t>pose_x</w:t>
+      </w:r>
+      <w:proofErr w:type="spellEnd"/>
+      <w:r>
+        <w:t xml:space="preserve"> += </w:t>
+      </w:r>
+      <w:proofErr w:type="spellStart"/>
+      <w:r>
+        <w:t>deltaX</w:t>
+      </w:r>
+      <w:proofErr w:type="spellEnd"/>
+      <w:r>
+        <w:t>;</w:t>
+      </w:r>
+    </w:p>
+    <w:p>
+      <w:r>
+        <w:t xml:space="preserve">  </w:t>
+      </w:r>
+      <w:proofErr w:type="spellStart"/>
+      <w:r>
+        <w:t>pose_y</w:t>
+      </w:r>
+      <w:proofErr w:type="spellEnd"/>
+      <w:r>
+        <w:t xml:space="preserve"> += </w:t>
+      </w:r>
+      <w:proofErr w:type="spellStart"/>
+      <w:r>
+        <w:t>deltaY</w:t>
+      </w:r>
+      <w:proofErr w:type="spellEnd"/>
+      <w:r>
+        <w:t>;</w:t>
+      </w:r>
+    </w:p>
+    <w:p>
+      <w:r>
+        <w:t xml:space="preserve">  </w:t>
+      </w:r>
+      <w:proofErr w:type="spellStart"/>
+      <w:r>
+        <w:t>pose_theta</w:t>
+      </w:r>
+      <w:proofErr w:type="spellEnd"/>
+      <w:r>
+        <w:t xml:space="preserve"> += </w:t>
+      </w:r>
+      <w:proofErr w:type="spellStart"/>
+      <w:r>
+        <w:t>deltaTheta</w:t>
+      </w:r>
+      <w:proofErr w:type="spellEnd"/>
+      <w:r>
+        <w:t>;</w:t>
+      </w:r>
+    </w:p>
+    <w:p>
+      <w:r>
+        <w:t xml:space="preserve">  if (</w:t>
+      </w:r>
+      <w:proofErr w:type="spellStart"/>
+      <w:r>
+        <w:t>pose_theta</w:t>
+      </w:r>
+      <w:proofErr w:type="spellEnd"/>
+      <w:r>
+        <w:t xml:space="preserve"> &gt; (2 * M_PI)){</w:t>
+      </w:r>
+    </w:p>
+    <w:p>
+      <w:r>
+        <w:lastRenderedPageBreak/>
+        <w:t xml:space="preserve">    </w:t>
+      </w:r>
+      <w:proofErr w:type="spellStart"/>
+      <w:r>
+        <w:t>pose_theta</w:t>
+      </w:r>
+      <w:proofErr w:type="spellEnd"/>
+      <w:r>
+        <w:t xml:space="preserve"> -= (2 * M_PI);</w:t>
+      </w:r>
+    </w:p>
+    <w:p>
+      <w:r>
+        <w:t xml:space="preserve">  }</w:t>
+      </w:r>
+    </w:p>
+    <w:p>
+      <w:r>
+        <w:t xml:space="preserve">  if (</w:t>
+      </w:r>
+      <w:proofErr w:type="spellStart"/>
+      <w:r>
+        <w:t>pose_theta</w:t>
+      </w:r>
+      <w:proofErr w:type="spellEnd"/>
+      <w:r>
+        <w:t xml:space="preserve"> &lt; (-2 * M_PI)){</w:t>
+      </w:r>
+    </w:p>
+    <w:p>
+      <w:r>
+        <w:t xml:space="preserve">    </w:t>
+      </w:r>
+      <w:proofErr w:type="spellStart"/>
+      <w:r>
+        <w:t>pose_theta</w:t>
+      </w:r>
+      <w:proofErr w:type="spellEnd"/>
+      <w:r>
+        <w:t xml:space="preserve"> += (2 * M_PI);  </w:t>
+      </w:r>
+    </w:p>
+    <w:p>
+      <w:r>
+        <w:t xml:space="preserve">  }</w:t>
+      </w:r>
+    </w:p>
+    <w:p>
+      <w:r>
+        <w:t>}</w:t>
+      </w:r>
+    </w:p>
+    <w:p/>
+    <w:p>
+      <w:r>
+        <w:t xml:space="preserve">void </w:t>
+      </w:r>
+      <w:proofErr w:type="spellStart"/>
+      <w:r>
+        <w:t>displayOdometry</w:t>
+      </w:r>
+      <w:proofErr w:type="spellEnd"/>
+      <w:r>
+        <w:t>() {</w:t>
+      </w:r>
+    </w:p>
+    <w:p>
+      <w:r>
+        <w:t xml:space="preserve">  </w:t>
+      </w:r>
+      <w:proofErr w:type="spellStart"/>
+      <w:r>
+        <w:t>sparki.clearLCD</w:t>
+      </w:r>
+      <w:proofErr w:type="spellEnd"/>
+      <w:r>
+        <w:t>(); // wipe the screen</w:t>
+      </w:r>
+    </w:p>
+    <w:p>
+      <w:r>
+        <w:t xml:space="preserve"> </w:t>
+      </w:r>
+    </w:p>
+    <w:p>
+      <w:r>
+        <w:t xml:space="preserve">  </w:t>
+      </w:r>
+      <w:proofErr w:type="spellStart"/>
+      <w:r>
+        <w:t>sparki.print</w:t>
+      </w:r>
+      <w:proofErr w:type="spellEnd"/>
+      <w:r>
+        <w:t>("</w:t>
+      </w:r>
+      <w:proofErr w:type="spellStart"/>
+      <w:r>
+        <w:t>pose_x</w:t>
+      </w:r>
+      <w:proofErr w:type="spellEnd"/>
+      <w:r>
+        <w:t>: "); // show left line sensor on screen</w:t>
+      </w:r>
+    </w:p>
+    <w:p>
+      <w:r>
+        <w:t xml:space="preserve">  </w:t>
+      </w:r>
+      <w:proofErr w:type="spellStart"/>
+      <w:r>
+        <w:t>sparki.print</w:t>
+      </w:r>
+      <w:proofErr w:type="spellEnd"/>
+      <w:r>
+        <w:t>(</w:t>
+      </w:r>
+      <w:proofErr w:type="spellStart"/>
+      <w:r>
+        <w:t>pose_x</w:t>
+      </w:r>
+      <w:proofErr w:type="spellEnd"/>
+      <w:r>
+        <w:t>);</w:t>
+      </w:r>
+    </w:p>
+    <w:p>
+      <w:r>
+        <w:t xml:space="preserve">  </w:t>
+      </w:r>
+      <w:proofErr w:type="spellStart"/>
+      <w:r>
+        <w:t>sparki.println</w:t>
+      </w:r>
+      <w:proofErr w:type="spellEnd"/>
+      <w:r>
+        <w:t>(" m");</w:t>
+      </w:r>
+    </w:p>
+    <w:p>
+      <w:r>
+        <w:t xml:space="preserve"> </w:t>
+      </w:r>
+    </w:p>
+    <w:p>
+      <w:r>
+        <w:t xml:space="preserve">  </w:t>
+      </w:r>
+      <w:proofErr w:type="spellStart"/>
+      <w:r>
+        <w:t>sparki.print</w:t>
+      </w:r>
+      <w:proofErr w:type="spellEnd"/>
+      <w:r>
+        <w:t>("</w:t>
+      </w:r>
+      <w:proofErr w:type="spellStart"/>
+      <w:r>
+        <w:t>pose_y</w:t>
+      </w:r>
+      <w:proofErr w:type="spellEnd"/>
+      <w:r>
+        <w:t>: "); // show center line sensor on screen</w:t>
+      </w:r>
+    </w:p>
+    <w:p>
+      <w:r>
+        <w:t xml:space="preserve">  </w:t>
+      </w:r>
+      <w:proofErr w:type="spellStart"/>
+      <w:r>
+        <w:t>sparki.print</w:t>
+      </w:r>
+      <w:proofErr w:type="spellEnd"/>
+      <w:r>
+        <w:t>(</w:t>
+      </w:r>
+      <w:proofErr w:type="spellStart"/>
+      <w:r>
+        <w:t>pose_y</w:t>
+      </w:r>
+      <w:proofErr w:type="spellEnd"/>
+      <w:r>
+        <w:t>);</w:t>
+      </w:r>
+    </w:p>
+    <w:p>
+      <w:r>
+        <w:t xml:space="preserve">  </w:t>
+      </w:r>
+      <w:proofErr w:type="spellStart"/>
+      <w:r>
+        <w:t>sparki.println</w:t>
+      </w:r>
+      <w:proofErr w:type="spellEnd"/>
+      <w:r>
+        <w:t>(" m");</w:t>
+      </w:r>
+    </w:p>
+    <w:p>
+      <w:r>
+        <w:t xml:space="preserve"> </w:t>
+      </w:r>
+    </w:p>
+    <w:p>
+      <w:r>
+        <w:t xml:space="preserve">  </w:t>
+      </w:r>
+      <w:proofErr w:type="spellStart"/>
+      <w:r>
+        <w:t>sparki.print</w:t>
+      </w:r>
+      <w:proofErr w:type="spellEnd"/>
+      <w:r>
+        <w:t>("</w:t>
+      </w:r>
+      <w:proofErr w:type="spellStart"/>
+      <w:r>
+        <w:t>pose_theta</w:t>
+      </w:r>
+      <w:proofErr w:type="spellEnd"/>
+      <w:r>
+        <w:t>: "); // show right line sensor on screen</w:t>
+      </w:r>
+    </w:p>
+    <w:p>
+      <w:r>
+        <w:t xml:space="preserve">  </w:t>
+      </w:r>
+      <w:proofErr w:type="spellStart"/>
+      <w:r>
+        <w:t>sparki.print</w:t>
+      </w:r>
+      <w:proofErr w:type="spellEnd"/>
+      <w:r>
+        <w:t>(</w:t>
+      </w:r>
+      <w:proofErr w:type="spellStart"/>
+      <w:r>
+        <w:t>pose_theta</w:t>
+      </w:r>
+      <w:proofErr w:type="spellEnd"/>
+      <w:r>
+        <w:t xml:space="preserve"> * (180 / M_PI));</w:t>
+      </w:r>
+    </w:p>
+    <w:p>
+      <w:r>
+        <w:t xml:space="preserve">  </w:t>
+      </w:r>
+      <w:proofErr w:type="spellStart"/>
+      <w:r>
+        <w:t>sparki.println</w:t>
+      </w:r>
+      <w:proofErr w:type="spellEnd"/>
+      <w:r>
+        <w:t>(" d");</w:t>
+      </w:r>
+    </w:p>
+    <w:p>
+      <w:r>
+        <w:t xml:space="preserve"> </w:t>
+      </w:r>
+    </w:p>
+    <w:p>
+      <w:r>
+        <w:t xml:space="preserve">  </w:t>
+      </w:r>
+      <w:proofErr w:type="spellStart"/>
+      <w:r>
+        <w:t>sparki.updateLCD</w:t>
+      </w:r>
+      <w:proofErr w:type="spellEnd"/>
+      <w:r>
+        <w:t>(); // display all of the information written to the screen</w:t>
+      </w:r>
+    </w:p>
+    <w:p>
+      <w:r>
+        <w:t>}</w:t>
+      </w:r>
+    </w:p>
+    <w:p/>
+    <w:p>
+      <w:r>
+        <w:t>void loop() {</w:t>
+      </w:r>
+    </w:p>
+    <w:p/>
+    <w:p>
+      <w:r>
+        <w:t xml:space="preserve">  // TODO: Insert loop timing/initialization code here</w:t>
+      </w:r>
+    </w:p>
+    <w:p>
+      <w:r>
+        <w:t xml:space="preserve">  unsigned long </w:t>
+      </w:r>
+      <w:proofErr w:type="spellStart"/>
+      <w:r>
+        <w:t>startTime</w:t>
+      </w:r>
+      <w:proofErr w:type="spellEnd"/>
+      <w:r>
+        <w:t xml:space="preserve"> = </w:t>
+      </w:r>
+      <w:proofErr w:type="spellStart"/>
+      <w:r>
+        <w:t>millis</w:t>
+      </w:r>
+      <w:proofErr w:type="spellEnd"/>
+      <w:r>
+        <w:t>();</w:t>
+      </w:r>
+    </w:p>
+    <w:p>
+      <w:r>
+        <w:lastRenderedPageBreak/>
+        <w:t xml:space="preserve">  </w:t>
+      </w:r>
+    </w:p>
+    <w:p>
+      <w:r>
+        <w:t xml:space="preserve">  switch (</w:t>
+      </w:r>
+      <w:proofErr w:type="spellStart"/>
+      <w:r>
+        <w:t>current_state</w:t>
+      </w:r>
+      <w:proofErr w:type="spellEnd"/>
+      <w:r>
+        <w:t>) {</w:t>
+      </w:r>
+    </w:p>
+    <w:p>
+      <w:r>
+        <w:t xml:space="preserve">    case CONTROLLER_FOLLOW_LINE: {</w:t>
+      </w:r>
+    </w:p>
+    <w:p>
+      <w:r>
+        <w:t xml:space="preserve">      </w:t>
+      </w:r>
+      <w:proofErr w:type="spellStart"/>
+      <w:r>
+        <w:t>followLine</w:t>
+      </w:r>
+      <w:proofErr w:type="spellEnd"/>
+      <w:r>
+        <w:t>();</w:t>
+      </w:r>
+    </w:p>
+    <w:p>
+      <w:r>
+        <w:t xml:space="preserve">      break;</w:t>
+      </w:r>
+    </w:p>
+    <w:p>
+      <w:r>
+        <w:t xml:space="preserve">    }</w:t>
+      </w:r>
+    </w:p>
+    <w:p>
+      <w:r>
+        <w:t xml:space="preserve">    case CONTROLLER_DISTANCE_MEASURE: {</w:t>
+      </w:r>
+    </w:p>
+    <w:p>
+      <w:r>
+        <w:t xml:space="preserve">      measure_30cm_speed();</w:t>
+      </w:r>
+    </w:p>
+    <w:p>
+      <w:r>
+        <w:t xml:space="preserve">      </w:t>
+      </w:r>
+      <w:proofErr w:type="spellStart"/>
+      <w:r>
+        <w:t>current_state</w:t>
+      </w:r>
+      <w:proofErr w:type="spellEnd"/>
+      <w:r>
+        <w:t>++;</w:t>
+      </w:r>
+    </w:p>
+    <w:p>
+      <w:r>
+        <w:t xml:space="preserve">      break;</w:t>
+      </w:r>
+    </w:p>
+    <w:p>
+      <w:r>
+        <w:t xml:space="preserve">    }</w:t>
+      </w:r>
+    </w:p>
+    <w:p>
+      <w:r>
+        <w:t xml:space="preserve">  }</w:t>
+      </w:r>
+    </w:p>
+    <w:p>
+      <w:r>
+        <w:t xml:space="preserve">  </w:t>
+      </w:r>
+      <w:proofErr w:type="spellStart"/>
+      <w:r>
+        <w:t>updateOdometry</w:t>
+      </w:r>
+      <w:proofErr w:type="spellEnd"/>
+      <w:r>
+        <w:t>();</w:t>
+      </w:r>
+    </w:p>
+    <w:p>
+      <w:r>
+        <w:t xml:space="preserve">  </w:t>
+      </w:r>
+      <w:proofErr w:type="spellStart"/>
+      <w:r>
+        <w:t>displayOdometry</w:t>
+      </w:r>
+      <w:proofErr w:type="spellEnd"/>
+      <w:r>
+        <w:t>();</w:t>
+      </w:r>
+    </w:p>
+    <w:p>
+      <w:r>
+        <w:t xml:space="preserve">  unsigned long </w:t>
+      </w:r>
+      <w:proofErr w:type="spellStart"/>
+      <w:r>
+        <w:t>endTime</w:t>
+      </w:r>
+      <w:proofErr w:type="spellEnd"/>
+      <w:r>
+        <w:t xml:space="preserve"> = </w:t>
+      </w:r>
+      <w:proofErr w:type="spellStart"/>
+      <w:r>
+        <w:t>millis</w:t>
+      </w:r>
+      <w:proofErr w:type="spellEnd"/>
+      <w:r>
+        <w:t>();</w:t>
+      </w:r>
+    </w:p>
+    <w:p/>
+    <w:p>
+      <w:r>
+        <w:t xml:space="preserve">  // Ensure loop lasts 100ms every loop</w:t>
+      </w:r>
+    </w:p>
+    <w:p>
+      <w:r>
+        <w:t xml:space="preserve">  delay(1000*CYCLE_TIME - (</w:t>
+      </w:r>
+      <w:proofErr w:type="spellStart"/>
+      <w:r>
+        <w:t>endTime</w:t>
+      </w:r>
+      <w:proofErr w:type="spellEnd"/>
+      <w:r>
+        <w:t xml:space="preserve"> - </w:t>
+      </w:r>
+      <w:proofErr w:type="spellStart"/>
+      <w:r>
+        <w:t>startTime</w:t>
+      </w:r>
+      <w:proofErr w:type="spellEnd"/>
+      <w:r>
+        <w:t>));</w:t>
+      </w:r>
+    </w:p>
+    <w:p>
+      <w:r>
+        <w:t>}</w:t>
+      </w:r>
+    </w:p>
     <w:sectPr>
-      <w:type w:val="nextPage"/>
       <w:pgSz w:w="12240" w:h="15840"/>
-      <w:pgMar w:left="1440" w:right="1440" w:header="0" w:top="1440" w:footer="0" w:bottom="1440" w:gutter="0"/>
-      <w:pgNumType w:fmt="decimal"/>
-      <w:formProt w:val="false"/>
-      <w:textDirection w:val="lrTb"/>
-      <w:docGrid w:type="default" w:linePitch="360" w:charSpace="4096"/>
+      <w:pgMar w:top="1440" w:right="1440" w:bottom="1440" w:left="1440" w:header="0" w:footer="0" w:gutter="0"/>
+      <w:cols w:space="720"/>
+      <w:formProt w:val="0"/>
+      <w:docGrid w:linePitch="360" w:charSpace="4096"/>
     </w:sectPr>
   </w:body>
 </w:document>
 </file>
 
 <file path=word/numbering.xml><?xml version="1.0" encoding="utf-8"?>
-<w:numbering xmlns:w="http://schemas.openxmlformats.org/wordprocessingml/2006/main" xmlns:o="urn:schemas-microsoft-com:office:office" xmlns:r="http://schemas.openxmlformats.org/officeDocument/2006/relationships" xmlns:v="urn:schemas-microsoft-com:vml">
-  <w:abstractNum w:abstractNumId="1">
+<w:numbering xmlns:wpc="http://schemas.microsoft.com/office/word/2010/wordprocessingCanvas" xmlns:cx="http://schemas.microsoft.com/office/drawing/2014/chartex" xmlns:cx1="http://schemas.microsoft.com/office/drawing/2015/9/8/chartex" xmlns:cx2="http://schemas.microsoft.com/office/drawing/2015/10/21/chartex" xmlns:cx3="http://schemas.microsoft.com/office/drawing/2016/5/9/chartex" xmlns:cx4="http://schemas.microsoft.com/office/drawing/2016/5/10/chartex" xmlns:cx5="http://schemas.microsoft.com/office/drawing/2016/5/11/chartex" xmlns:cx6="http://schemas.microsoft.com/office/drawing/2016/5/12/chartex" xmlns:cx7="http://schemas.microsoft.com/office/drawing/2016/5/13/chartex" xmlns:cx8="http://schemas.microsoft.com/office/drawing/2016/5/14/chartex" xmlns:mc="http://schemas.openxmlformats.org/markup-compatibility/2006" xmlns:aink="http://schemas.microsoft.com/office/drawing/2016/ink" xmlns:am3d="http://schemas.microsoft.com/office/drawing/2017/model3d" xmlns:o="urn:schemas-microsoft-com:office:office" xmlns:r="http://schemas.openxmlformats.org/officeDocument/2006/relationships" xmlns:m="http://schemas.openxmlformats.org/officeDocument/2006/math" xmlns:v="urn:schemas-microsoft-com:vml" xmlns:wp14="http://schemas.microsoft.com/office/word/2010/wordprocessingDrawing" xmlns:wp="http://schemas.openxmlformats.org/drawingml/2006/wordprocessingDrawing" xmlns:w10="urn:schemas-microsoft-com:office:word" xmlns:w="http://schemas.openxmlformats.org/wordprocessingml/2006/main" xmlns:w14="http://schemas.microsoft.com/office/word/2010/wordml" xmlns:w15="http://schemas.microsoft.com/office/word/2012/wordml" xmlns:w16cid="http://schemas.microsoft.com/office/word/2016/wordml/cid" xmlns:w16se="http://schemas.microsoft.com/office/word/2015/wordml/symex" xmlns:wpg="http://schemas.microsoft.com/office/word/2010/wordprocessingGroup" xmlns:wpi="http://schemas.microsoft.com/office/word/2010/wordprocessingInk" xmlns:wne="http://schemas.microsoft.com/office/word/2006/wordml" xmlns:wps="http://schemas.microsoft.com/office/word/2010/wordprocessingShape" mc:Ignorable="w14 w15 w16se w16cid wp14">
+  <w:abstractNum w:abstractNumId="0" w15:restartNumberingAfterBreak="0">
+    <w:nsid w:val="66EA625E"/>
+    <w:multiLevelType w:val="multilevel"/>
+    <w:tmpl w:val="04F8DA50"/>
     <w:lvl w:ilvl="0">
       <w:start w:val="1"/>
       <w:numFmt w:val="decimal"/>
@@ -437,7 +2063,10 @@
       </w:pPr>
     </w:lvl>
   </w:abstractNum>
-  <w:abstractNum w:abstractNumId="2">
+  <w:abstractNum w:abstractNumId="1" w15:restartNumberingAfterBreak="0">
+    <w:nsid w:val="6F82293C"/>
+    <w:multiLevelType w:val="multilevel"/>
+    <w:tmpl w:val="16AAEA16"/>
     <w:lvl w:ilvl="0">
       <w:start w:val="1"/>
       <w:numFmt w:val="none"/>
@@ -445,7 +2074,7 @@
       <w:lvlText w:val=""/>
       <w:lvlJc w:val="left"/>
       <w:pPr>
-        <w:ind w:left="0" w:hanging="0"/>
+        <w:ind w:left="0" w:firstLine="0"/>
       </w:pPr>
     </w:lvl>
     <w:lvl w:ilvl="1">
@@ -455,7 +2084,7 @@
       <w:lvlText w:val=""/>
       <w:lvlJc w:val="left"/>
       <w:pPr>
-        <w:ind w:left="0" w:hanging="0"/>
+        <w:ind w:left="0" w:firstLine="0"/>
       </w:pPr>
     </w:lvl>
     <w:lvl w:ilvl="2">
@@ -465,7 +2094,7 @@
       <w:lvlText w:val=""/>
       <w:lvlJc w:val="left"/>
       <w:pPr>
-        <w:ind w:left="0" w:hanging="0"/>
+        <w:ind w:left="0" w:firstLine="0"/>
       </w:pPr>
     </w:lvl>
     <w:lvl w:ilvl="3">
@@ -475,7 +2104,7 @@
       <w:lvlText w:val=""/>
       <w:lvlJc w:val="left"/>
       <w:pPr>
-        <w:ind w:left="0" w:hanging="0"/>
+        <w:ind w:left="0" w:firstLine="0"/>
       </w:pPr>
     </w:lvl>
     <w:lvl w:ilvl="4">
@@ -485,7 +2114,7 @@
       <w:lvlText w:val=""/>
       <w:lvlJc w:val="left"/>
       <w:pPr>
-        <w:ind w:left="0" w:hanging="0"/>
+        <w:ind w:left="0" w:firstLine="0"/>
       </w:pPr>
     </w:lvl>
     <w:lvl w:ilvl="5">
@@ -495,7 +2124,7 @@
       <w:lvlText w:val=""/>
       <w:lvlJc w:val="left"/>
       <w:pPr>
-        <w:ind w:left="0" w:hanging="0"/>
+        <w:ind w:left="0" w:firstLine="0"/>
       </w:pPr>
     </w:lvl>
     <w:lvl w:ilvl="6">
@@ -505,7 +2134,7 @@
       <w:lvlText w:val=""/>
       <w:lvlJc w:val="left"/>
       <w:pPr>
-        <w:ind w:left="0" w:hanging="0"/>
+        <w:ind w:left="0" w:firstLine="0"/>
       </w:pPr>
     </w:lvl>
     <w:lvl w:ilvl="7">
@@ -515,7 +2144,7 @@
       <w:lvlText w:val=""/>
       <w:lvlJc w:val="left"/>
       <w:pPr>
-        <w:ind w:left="0" w:hanging="0"/>
+        <w:ind w:left="0" w:firstLine="0"/>
       </w:pPr>
     </w:lvl>
     <w:lvl w:ilvl="8">
@@ -525,45 +2154,43 @@
       <w:lvlText w:val=""/>
       <w:lvlJc w:val="left"/>
       <w:pPr>
-        <w:ind w:left="0" w:hanging="0"/>
+        <w:ind w:left="0" w:firstLine="0"/>
       </w:pPr>
     </w:lvl>
   </w:abstractNum>
   <w:num w:numId="1">
-    <w:abstractNumId w:val="1"/>
+    <w:abstractNumId w:val="0"/>
   </w:num>
   <w:num w:numId="2">
-    <w:abstractNumId w:val="2"/>
+    <w:abstractNumId w:val="1"/>
   </w:num>
 </w:numbering>
 </file>
 
 <file path=word/styles.xml><?xml version="1.0" encoding="utf-8"?>
-<w:styles xmlns:w="http://schemas.openxmlformats.org/wordprocessingml/2006/main" xmlns:w14="http://schemas.microsoft.com/office/word/2010/wordml" xmlns:mc="http://schemas.openxmlformats.org/markup-compatibility/2006" mc:Ignorable="w14">
+<w:styles xmlns:mc="http://schemas.openxmlformats.org/markup-compatibility/2006" xmlns:r="http://schemas.openxmlformats.org/officeDocument/2006/relationships" xmlns:w="http://schemas.openxmlformats.org/wordprocessingml/2006/main" xmlns:w14="http://schemas.microsoft.com/office/word/2010/wordml" xmlns:w15="http://schemas.microsoft.com/office/word/2012/wordml" xmlns:w16cid="http://schemas.microsoft.com/office/word/2016/wordml/cid" xmlns:w16se="http://schemas.microsoft.com/office/word/2015/wordml/symex" mc:Ignorable="w14 w15 w16se w16cid">
   <w:docDefaults>
     <w:rPrDefault>
       <w:rPr>
-        <w:rFonts w:ascii="Calibri" w:hAnsi="Calibri" w:eastAsia="Calibri" w:cs="" w:asciiTheme="minorHAnsi" w:cstheme="minorBidi" w:eastAsiaTheme="minorHAnsi" w:hAnsiTheme="minorHAnsi"/>
+        <w:rFonts w:asciiTheme="minorHAnsi" w:eastAsiaTheme="minorHAnsi" w:hAnsiTheme="minorHAnsi" w:cstheme="minorBidi"/>
         <w:sz w:val="22"/>
         <w:szCs w:val="22"/>
         <w:lang w:val="en-US" w:eastAsia="en-US" w:bidi="ar-SA"/>
       </w:rPr>
     </w:rPrDefault>
-    <w:pPrDefault>
-      <w:pPr/>
-    </w:pPrDefault>
+    <w:pPrDefault/>
   </w:docDefaults>
   <w:latentStyles w:defLockedState="0" w:defUIPriority="99" w:defSemiHidden="0" w:defUnhideWhenUsed="0" w:defQFormat="0" w:count="376">
     <w:lsdException w:name="Normal" w:uiPriority="0" w:qFormat="1"/>
     <w:lsdException w:name="heading 1" w:uiPriority="9" w:qFormat="1"/>
-    <w:lsdException w:name="heading 2" w:uiPriority="9" w:semiHidden="1" w:unhideWhenUsed="1" w:qFormat="1"/>
-    <w:lsdException w:name="heading 3" w:uiPriority="9" w:semiHidden="1" w:unhideWhenUsed="1" w:qFormat="1"/>
-    <w:lsdException w:name="heading 4" w:uiPriority="9" w:semiHidden="1" w:unhideWhenUsed="1" w:qFormat="1"/>
-    <w:lsdException w:name="heading 5" w:uiPriority="9" w:semiHidden="1" w:unhideWhenUsed="1" w:qFormat="1"/>
-    <w:lsdException w:name="heading 6" w:uiPriority="9" w:semiHidden="1" w:unhideWhenUsed="1" w:qFormat="1"/>
-    <w:lsdException w:name="heading 7" w:uiPriority="9" w:semiHidden="1" w:unhideWhenUsed="1" w:qFormat="1"/>
-    <w:lsdException w:name="heading 8" w:uiPriority="9" w:semiHidden="1" w:unhideWhenUsed="1" w:qFormat="1"/>
-    <w:lsdException w:name="heading 9" w:uiPriority="9" w:semiHidden="1" w:unhideWhenUsed="1" w:qFormat="1"/>
+    <w:lsdException w:name="heading 2" w:semiHidden="1" w:uiPriority="9" w:unhideWhenUsed="1" w:qFormat="1"/>
+    <w:lsdException w:name="heading 3" w:semiHidden="1" w:uiPriority="9" w:unhideWhenUsed="1" w:qFormat="1"/>
+    <w:lsdException w:name="heading 4" w:semiHidden="1" w:uiPriority="9" w:unhideWhenUsed="1" w:qFormat="1"/>
+    <w:lsdException w:name="heading 5" w:semiHidden="1" w:uiPriority="9" w:unhideWhenUsed="1" w:qFormat="1"/>
+    <w:lsdException w:name="heading 6" w:semiHidden="1" w:uiPriority="9" w:unhideWhenUsed="1" w:qFormat="1"/>
+    <w:lsdException w:name="heading 7" w:semiHidden="1" w:uiPriority="9" w:unhideWhenUsed="1" w:qFormat="1"/>
+    <w:lsdException w:name="heading 8" w:semiHidden="1" w:uiPriority="9" w:unhideWhenUsed="1" w:qFormat="1"/>
+    <w:lsdException w:name="heading 9" w:semiHidden="1" w:uiPriority="9" w:unhideWhenUsed="1" w:qFormat="1"/>
     <w:lsdException w:name="index 1" w:semiHidden="1" w:unhideWhenUsed="1"/>
     <w:lsdException w:name="index 2" w:semiHidden="1" w:unhideWhenUsed="1"/>
     <w:lsdException w:name="index 3" w:semiHidden="1" w:unhideWhenUsed="1"/>
@@ -573,22 +2200,22 @@
     <w:lsdException w:name="index 7" w:semiHidden="1" w:unhideWhenUsed="1"/>
     <w:lsdException w:name="index 8" w:semiHidden="1" w:unhideWhenUsed="1"/>
     <w:lsdException w:name="index 9" w:semiHidden="1" w:unhideWhenUsed="1"/>
-    <w:lsdException w:name="toc 1" w:uiPriority="39" w:semiHidden="1" w:unhideWhenUsed="1"/>
-    <w:lsdException w:name="toc 2" w:uiPriority="39" w:semiHidden="1" w:unhideWhenUsed="1"/>
-    <w:lsdException w:name="toc 3" w:uiPriority="39" w:semiHidden="1" w:unhideWhenUsed="1"/>
-    <w:lsdException w:name="toc 4" w:uiPriority="39" w:semiHidden="1" w:unhideWhenUsed="1"/>
-    <w:lsdException w:name="toc 5" w:uiPriority="39" w:semiHidden="1" w:unhideWhenUsed="1"/>
-    <w:lsdException w:name="toc 6" w:uiPriority="39" w:semiHidden="1" w:unhideWhenUsed="1"/>
-    <w:lsdException w:name="toc 7" w:uiPriority="39" w:semiHidden="1" w:unhideWhenUsed="1"/>
-    <w:lsdException w:name="toc 8" w:uiPriority="39" w:semiHidden="1" w:unhideWhenUsed="1"/>
-    <w:lsdException w:name="toc 9" w:uiPriority="39" w:semiHidden="1" w:unhideWhenUsed="1"/>
+    <w:lsdException w:name="toc 1" w:semiHidden="1" w:uiPriority="39" w:unhideWhenUsed="1"/>
+    <w:lsdException w:name="toc 2" w:semiHidden="1" w:uiPriority="39" w:unhideWhenUsed="1"/>
+    <w:lsdException w:name="toc 3" w:semiHidden="1" w:uiPriority="39" w:unhideWhenUsed="1"/>
+    <w:lsdException w:name="toc 4" w:semiHidden="1" w:uiPriority="39" w:unhideWhenUsed="1"/>
+    <w:lsdException w:name="toc 5" w:semiHidden="1" w:uiPriority="39" w:unhideWhenUsed="1"/>
+    <w:lsdException w:name="toc 6" w:semiHidden="1" w:uiPriority="39" w:unhideWhenUsed="1"/>
+    <w:lsdException w:name="toc 7" w:semiHidden="1" w:uiPriority="39" w:unhideWhenUsed="1"/>
+    <w:lsdException w:name="toc 8" w:semiHidden="1" w:uiPriority="39" w:unhideWhenUsed="1"/>
+    <w:lsdException w:name="toc 9" w:semiHidden="1" w:uiPriority="39" w:unhideWhenUsed="1"/>
     <w:lsdException w:name="Normal Indent" w:semiHidden="1" w:unhideWhenUsed="1"/>
     <w:lsdException w:name="footnote text" w:semiHidden="1" w:unhideWhenUsed="1"/>
     <w:lsdException w:name="annotation text" w:semiHidden="1" w:unhideWhenUsed="1"/>
     <w:lsdException w:name="header" w:semiHidden="1" w:unhideWhenUsed="1"/>
     <w:lsdException w:name="footer" w:semiHidden="1" w:unhideWhenUsed="1"/>
     <w:lsdException w:name="index heading" w:semiHidden="1" w:unhideWhenUsed="1"/>
-    <w:lsdException w:name="caption" w:uiPriority="35" w:semiHidden="1" w:unhideWhenUsed="1" w:qFormat="1"/>
+    <w:lsdException w:name="caption" w:semiHidden="1" w:uiPriority="35" w:unhideWhenUsed="1" w:qFormat="1"/>
     <w:lsdException w:name="table of figures" w:semiHidden="1" w:unhideWhenUsed="1"/>
     <w:lsdException w:name="envelope address" w:semiHidden="1" w:unhideWhenUsed="1"/>
     <w:lsdException w:name="envelope return" w:semiHidden="1" w:unhideWhenUsed="1"/>
@@ -619,7 +2246,7 @@
     <w:lsdException w:name="Title" w:uiPriority="10" w:qFormat="1"/>
     <w:lsdException w:name="Closing" w:semiHidden="1" w:unhideWhenUsed="1"/>
     <w:lsdException w:name="Signature" w:semiHidden="1" w:unhideWhenUsed="1"/>
-    <w:lsdException w:name="Default Paragraph Font" w:uiPriority="1" w:semiHidden="1" w:unhideWhenUsed="1"/>
+    <w:lsdException w:name="Default Paragraph Font" w:semiHidden="1" w:uiPriority="1" w:unhideWhenUsed="1"/>
     <w:lsdException w:name="Body Text" w:semiHidden="1" w:unhideWhenUsed="1"/>
     <w:lsdException w:name="Body Text Indent" w:semiHidden="1" w:unhideWhenUsed="1"/>
     <w:lsdException w:name="List Continue" w:semiHidden="1" w:unhideWhenUsed="1"/>
@@ -819,8 +2446,8 @@
     <w:lsdException w:name="Subtle Reference" w:uiPriority="31" w:qFormat="1"/>
     <w:lsdException w:name="Intense Reference" w:uiPriority="32" w:qFormat="1"/>
     <w:lsdException w:name="Book Title" w:uiPriority="33" w:qFormat="1"/>
-    <w:lsdException w:name="Bibliography" w:uiPriority="37" w:semiHidden="1" w:unhideWhenUsed="1"/>
-    <w:lsdException w:name="TOC Heading" w:uiPriority="39" w:semiHidden="1" w:unhideWhenUsed="1" w:qFormat="1"/>
+    <w:lsdException w:name="Bibliography" w:semiHidden="1" w:uiPriority="37" w:unhideWhenUsed="1"/>
+    <w:lsdException w:name="TOC Heading" w:semiHidden="1" w:uiPriority="39" w:unhideWhenUsed="1" w:qFormat="1"/>
     <w:lsdException w:name="Plain Table 1" w:uiPriority="41"/>
     <w:lsdException w:name="Plain Table 2" w:uiPriority="42"/>
     <w:lsdException w:name="Plain Table 3" w:uiPriority="43"/>
@@ -931,65 +2558,71 @@
     <w:lsdException w:name="Unresolved Mention" w:semiHidden="1" w:unhideWhenUsed="1"/>
     <w:lsdException w:name="Smart Link" w:semiHidden="1" w:unhideWhenUsed="1"/>
   </w:latentStyles>
-  <w:style w:type="paragraph" w:styleId="Normal" w:default="1">
+  <w:style w:type="paragraph" w:default="1" w:styleId="Normal">
     <w:name w:val="Normal"/>
     <w:qFormat/>
     <w:pPr>
-      <w:widowControl/>
-      <w:bidi w:val="0"/>
-      <w:spacing w:lineRule="auto" w:line="259" w:before="0" w:after="160"/>
-      <w:jc w:val="left"/>
+      <w:spacing w:after="160" w:line="259" w:lineRule="auto"/>
     </w:pPr>
-    <w:rPr>
-      <w:rFonts w:ascii="Calibri" w:hAnsi="Calibri" w:eastAsia="Calibri" w:cs="" w:asciiTheme="minorHAnsi" w:cstheme="minorBidi" w:eastAsiaTheme="minorHAnsi" w:hAnsiTheme="minorHAnsi"/>
-      <w:color w:val="auto"/>
-      <w:kern w:val="0"/>
-      <w:sz w:val="22"/>
-      <w:szCs w:val="22"/>
-      <w:lang w:val="en-US" w:eastAsia="en-US" w:bidi="ar-SA"/>
-    </w:rPr>
   </w:style>
-  <w:style w:type="character" w:styleId="DefaultParagraphFont" w:default="1">
+  <w:style w:type="character" w:default="1" w:styleId="DefaultParagraphFont">
     <w:name w:val="Default Paragraph Font"/>
     <w:uiPriority w:val="1"/>
     <w:semiHidden/>
     <w:unhideWhenUsed/>
-    <w:qFormat/>
-    <w:rPr/>
   </w:style>
-  <w:style w:type="paragraph" w:styleId="Heading">
+  <w:style w:type="table" w:default="1" w:styleId="TableNormal">
+    <w:name w:val="Normal Table"/>
+    <w:uiPriority w:val="99"/>
+    <w:semiHidden/>
+    <w:unhideWhenUsed/>
+    <w:tblPr>
+      <w:tblInd w:w="0" w:type="dxa"/>
+      <w:tblCellMar>
+        <w:top w:w="0" w:type="dxa"/>
+        <w:left w:w="108" w:type="dxa"/>
+        <w:bottom w:w="0" w:type="dxa"/>
+        <w:right w:w="108" w:type="dxa"/>
+      </w:tblCellMar>
+    </w:tblPr>
+  </w:style>
+  <w:style w:type="numbering" w:default="1" w:styleId="NoList">
+    <w:name w:val="No List"/>
+    <w:uiPriority w:val="99"/>
+    <w:semiHidden/>
+    <w:unhideWhenUsed/>
+  </w:style>
+  <w:style w:type="paragraph" w:customStyle="1" w:styleId="Heading">
     <w:name w:val="Heading"/>
     <w:basedOn w:val="Normal"/>
-    <w:next w:val="TextBody"/>
+    <w:next w:val="BodyText"/>
     <w:qFormat/>
     <w:pPr>
-      <w:keepNext w:val="true"/>
+      <w:keepNext/>
       <w:spacing w:before="240" w:after="120"/>
     </w:pPr>
     <w:rPr>
-      <w:rFonts w:ascii="Liberation Sans" w:hAnsi="Liberation Sans" w:eastAsia="Noto Sans CJK SC" w:cs="Lohit Devanagari"/>
+      <w:rFonts w:ascii="Liberation Sans" w:eastAsia="Noto Sans CJK SC" w:hAnsi="Liberation Sans" w:cs="Lohit Devanagari"/>
       <w:sz w:val="28"/>
       <w:szCs w:val="28"/>
     </w:rPr>
   </w:style>
-  <w:style w:type="paragraph" w:styleId="TextBody">
+  <w:style w:type="paragraph" w:styleId="BodyText">
     <w:name w:val="Body Text"/>
     <w:basedOn w:val="Normal"/>
     <w:pPr>
-      <w:spacing w:lineRule="auto" w:line="276" w:before="0" w:after="140"/>
+      <w:spacing w:after="140" w:line="276" w:lineRule="auto"/>
     </w:pPr>
-    <w:rPr/>
   </w:style>
   <w:style w:type="paragraph" w:styleId="List">
     <w:name w:val="List"/>
-    <w:basedOn w:val="TextBody"/>
-    <w:pPr/>
+    <w:basedOn w:val="BodyText"/>
     <w:rPr>
       <w:rFonts w:cs="Lohit Devanagari"/>
     </w:rPr>
   </w:style>
   <w:style w:type="paragraph" w:styleId="Caption">
-    <w:name w:val="Caption"/>
+    <w:name w:val="caption"/>
     <w:basedOn w:val="Normal"/>
     <w:qFormat/>
     <w:pPr>
@@ -1004,7 +2637,7 @@
       <w:szCs w:val="24"/>
     </w:rPr>
   </w:style>
-  <w:style w:type="paragraph" w:styleId="Index">
+  <w:style w:type="paragraph" w:customStyle="1" w:styleId="Index">
     <w:name w:val="Index"/>
     <w:basedOn w:val="Normal"/>
     <w:qFormat/>
@@ -1020,42 +2653,16 @@
     <w:basedOn w:val="Normal"/>
     <w:uiPriority w:val="34"/>
     <w:qFormat/>
-    <w:rsid w:val="003a12bb"/>
+    <w:rsid w:val="003A12BB"/>
     <w:pPr>
-      <w:spacing w:before="0" w:after="160"/>
-      <w:ind w:left="720" w:hanging="0"/>
+      <w:ind w:left="720"/>
       <w:contextualSpacing/>
     </w:pPr>
-    <w:rPr/>
   </w:style>
-  <w:style w:type="paragraph" w:styleId="FrameContents">
+  <w:style w:type="paragraph" w:customStyle="1" w:styleId="FrameContents">
     <w:name w:val="Frame Contents"/>
     <w:basedOn w:val="Normal"/>
     <w:qFormat/>
-    <w:pPr/>
-    <w:rPr/>
-  </w:style>
-  <w:style w:type="numbering" w:styleId="NoList" w:default="1">
-    <w:name w:val="No List"/>
-    <w:uiPriority w:val="99"/>
-    <w:semiHidden/>
-    <w:unhideWhenUsed/>
-    <w:qFormat/>
-  </w:style>
-  <w:style w:type="table" w:default="1" w:styleId="TableNormal">
-    <w:name w:val="Normal Table"/>
-    <w:uiPriority w:val="99"/>
-    <w:semiHidden/>
-    <w:unhideWhenUsed/>
-    <w:tblPr>
-      <w:tblInd w:w="0" w:type="dxa"/>
-      <w:tblCellMar>
-        <w:top w:w="0" w:type="dxa"/>
-        <w:left w:w="108" w:type="dxa"/>
-        <w:bottom w:w="0" w:type="dxa"/>
-        <w:right w:w="108" w:type="dxa"/>
-      </w:tblCellMar>
-    </w:tblPr>
   </w:style>
 </w:styles>
 </file>

</xml_diff>